<commit_message>
Chnh sua yeu cau tien dung
</commit_message>
<xml_diff>
--- a/My task/DFD quản lý tài khoản.docx
+++ b/My task/DFD quản lý tài khoản.docx
@@ -46,25 +46,7 @@
           <w:sz w:val="28"/>
           <w:szCs w:val="28"/>
         </w:rPr>
-        <w:t>quản</w:t>
-      </w:r>
-      <w:proofErr w:type="spellEnd"/>
-      <w:r>
-        <w:rPr>
-          <w:rFonts w:ascii="Arial" w:hAnsi="Arial" w:cs="Arial"/>
-          <w:sz w:val="28"/>
-          <w:szCs w:val="28"/>
-        </w:rPr>
-        <w:t xml:space="preserve"> </w:t>
-      </w:r>
-      <w:proofErr w:type="spellStart"/>
-      <w:r>
-        <w:rPr>
-          <w:rFonts w:ascii="Arial" w:hAnsi="Arial" w:cs="Arial"/>
-          <w:sz w:val="28"/>
-          <w:szCs w:val="28"/>
-        </w:rPr>
-        <w:t>lý</w:t>
+        <w:t>cấp</w:t>
       </w:r>
       <w:proofErr w:type="spellEnd"/>
       <w:r>
@@ -101,6 +83,42 @@
           <w:szCs w:val="28"/>
         </w:rPr>
         <w:t>khoản</w:t>
+      </w:r>
+      <w:proofErr w:type="spellEnd"/>
+      <w:r>
+        <w:rPr>
+          <w:rFonts w:ascii="Arial" w:hAnsi="Arial" w:cs="Arial"/>
+          <w:sz w:val="28"/>
+          <w:szCs w:val="28"/>
+        </w:rPr>
+        <w:t xml:space="preserve"> </w:t>
+      </w:r>
+      <w:proofErr w:type="spellStart"/>
+      <w:r>
+        <w:rPr>
+          <w:rFonts w:ascii="Arial" w:hAnsi="Arial" w:cs="Arial"/>
+          <w:sz w:val="28"/>
+          <w:szCs w:val="28"/>
+        </w:rPr>
+        <w:t>nhân</w:t>
+      </w:r>
+      <w:proofErr w:type="spellEnd"/>
+      <w:r>
+        <w:rPr>
+          <w:rFonts w:ascii="Arial" w:hAnsi="Arial" w:cs="Arial"/>
+          <w:sz w:val="28"/>
+          <w:szCs w:val="28"/>
+        </w:rPr>
+        <w:t xml:space="preserve"> </w:t>
+      </w:r>
+      <w:proofErr w:type="spellStart"/>
+      <w:r>
+        <w:rPr>
+          <w:rFonts w:ascii="Arial" w:hAnsi="Arial" w:cs="Arial"/>
+          <w:sz w:val="28"/>
+          <w:szCs w:val="28"/>
+        </w:rPr>
+        <w:t>viên</w:t>
       </w:r>
       <w:proofErr w:type="spellEnd"/>
       <w:r>
@@ -122,15 +140,12 @@
       </w:pPr>
       <w:r>
         <w:rPr>
-          <w:rFonts w:ascii="Arial" w:hAnsi="Arial" w:cs="Arial"/>
           <w:noProof/>
-          <w:sz w:val="28"/>
-          <w:szCs w:val="28"/>
         </w:rPr>
         <w:drawing>
-          <wp:inline distT="0" distB="0" distL="0" distR="0" wp14:anchorId="74EF76DA" wp14:editId="0B81016F">
-            <wp:extent cx="5943600" cy="4679950"/>
-            <wp:effectExtent l="0" t="0" r="0" b="6350"/>
+          <wp:inline distT="0" distB="0" distL="0" distR="0" wp14:anchorId="0FC4760B" wp14:editId="7EF14AF3">
+            <wp:extent cx="5572125" cy="4724400"/>
+            <wp:effectExtent l="0" t="0" r="9525" b="0"/>
             <wp:docPr id="1" name="Picture 1"/>
             <wp:cNvGraphicFramePr>
               <a:graphicFrameLocks xmlns:a="http://schemas.openxmlformats.org/drawingml/2006/main" noChangeAspect="1"/>
@@ -151,7 +166,7 @@
                   <pic:spPr>
                     <a:xfrm>
                       <a:off x="0" y="0"/>
-                      <a:ext cx="5943600" cy="4679950"/>
+                      <a:ext cx="5572125" cy="4724400"/>
                     </a:xfrm>
                     <a:prstGeom prst="rect">
                       <a:avLst/>
@@ -206,6 +221,96 @@
           <w:szCs w:val="28"/>
         </w:rPr>
         <w:t>quan</w:t>
+      </w:r>
+      <w:proofErr w:type="spellEnd"/>
+      <w:r>
+        <w:rPr>
+          <w:rFonts w:ascii="Arial" w:hAnsi="Arial" w:cs="Arial"/>
+          <w:sz w:val="28"/>
+          <w:szCs w:val="28"/>
+        </w:rPr>
+        <w:t xml:space="preserve"> </w:t>
+      </w:r>
+      <w:proofErr w:type="spellStart"/>
+      <w:r>
+        <w:rPr>
+          <w:rFonts w:ascii="Arial" w:hAnsi="Arial" w:cs="Arial"/>
+          <w:sz w:val="28"/>
+          <w:szCs w:val="28"/>
+        </w:rPr>
+        <w:t>cấp</w:t>
+      </w:r>
+      <w:proofErr w:type="spellEnd"/>
+      <w:r>
+        <w:rPr>
+          <w:rFonts w:ascii="Arial" w:hAnsi="Arial" w:cs="Arial"/>
+          <w:sz w:val="28"/>
+          <w:szCs w:val="28"/>
+        </w:rPr>
+        <w:t xml:space="preserve"> </w:t>
+      </w:r>
+      <w:proofErr w:type="spellStart"/>
+      <w:r>
+        <w:rPr>
+          <w:rFonts w:ascii="Arial" w:hAnsi="Arial" w:cs="Arial"/>
+          <w:sz w:val="28"/>
+          <w:szCs w:val="28"/>
+        </w:rPr>
+        <w:t>tài</w:t>
+      </w:r>
+      <w:proofErr w:type="spellEnd"/>
+      <w:r>
+        <w:rPr>
+          <w:rFonts w:ascii="Arial" w:hAnsi="Arial" w:cs="Arial"/>
+          <w:sz w:val="28"/>
+          <w:szCs w:val="28"/>
+        </w:rPr>
+        <w:t xml:space="preserve"> </w:t>
+      </w:r>
+      <w:proofErr w:type="spellStart"/>
+      <w:r>
+        <w:rPr>
+          <w:rFonts w:ascii="Arial" w:hAnsi="Arial" w:cs="Arial"/>
+          <w:sz w:val="28"/>
+          <w:szCs w:val="28"/>
+        </w:rPr>
+        <w:t>khoản</w:t>
+      </w:r>
+      <w:proofErr w:type="spellEnd"/>
+      <w:r>
+        <w:rPr>
+          <w:rFonts w:ascii="Arial" w:hAnsi="Arial" w:cs="Arial"/>
+          <w:sz w:val="28"/>
+          <w:szCs w:val="28"/>
+        </w:rPr>
+        <w:t xml:space="preserve"> </w:t>
+      </w:r>
+      <w:proofErr w:type="spellStart"/>
+      <w:r>
+        <w:rPr>
+          <w:rFonts w:ascii="Arial" w:hAnsi="Arial" w:cs="Arial"/>
+          <w:sz w:val="28"/>
+          <w:szCs w:val="28"/>
+        </w:rPr>
+        <w:t>nhân</w:t>
+      </w:r>
+      <w:proofErr w:type="spellEnd"/>
+      <w:r>
+        <w:rPr>
+          <w:rFonts w:ascii="Arial" w:hAnsi="Arial" w:cs="Arial"/>
+          <w:sz w:val="28"/>
+          <w:szCs w:val="28"/>
+        </w:rPr>
+        <w:t xml:space="preserve"> </w:t>
+      </w:r>
+      <w:proofErr w:type="spellStart"/>
+      <w:r>
+        <w:rPr>
+          <w:rFonts w:ascii="Arial" w:hAnsi="Arial" w:cs="Arial"/>
+          <w:sz w:val="28"/>
+          <w:szCs w:val="28"/>
+        </w:rPr>
+        <w:t>viên</w:t>
       </w:r>
       <w:proofErr w:type="spellEnd"/>
       <w:r>
@@ -302,15 +407,7 @@
           <w:sz w:val="28"/>
           <w:szCs w:val="28"/>
         </w:rPr>
-        <w:t xml:space="preserve"> tin</w:t>
-      </w:r>
-      <w:r>
-        <w:rPr>
-          <w:rFonts w:ascii="Arial" w:hAnsi="Arial" w:cs="Arial"/>
-          <w:sz w:val="28"/>
-          <w:szCs w:val="28"/>
-        </w:rPr>
-        <w:t xml:space="preserve"> </w:t>
+        <w:t xml:space="preserve"> tin </w:t>
       </w:r>
       <w:proofErr w:type="spellStart"/>
       <w:r>

</xml_diff>